<commit_message>
Added Test Results & Analysis and Sprint Review/Retro.
</commit_message>
<xml_diff>
--- a/documents/Sprint Docs/Sprint 2/Sprint 2 output.docx
+++ b/documents/Sprint Docs/Sprint 2/Sprint 2 output.docx
@@ -1,6 +1,6 @@
 
 <file path=word/document.xml><?xml version="1.0" encoding="utf-8"?>
-<w:document xmlns:wpc="http://schemas.microsoft.com/office/word/2010/wordprocessingCanvas" xmlns:mc="http://schemas.openxmlformats.org/markup-compatibility/2006" xmlns:o="urn:schemas-microsoft-com:office:office" xmlns:r="http://schemas.openxmlformats.org/officeDocument/2006/relationships" xmlns:m="http://schemas.openxmlformats.org/officeDocument/2006/math" xmlns:v="urn:schemas-microsoft-com:vml" xmlns:wp14="http://schemas.microsoft.com/office/word/2010/wordprocessingDrawing" xmlns:wp="http://schemas.openxmlformats.org/drawingml/2006/wordprocessingDrawing" xmlns:w10="urn:schemas-microsoft-com:office:word" xmlns:w="http://schemas.openxmlformats.org/wordprocessingml/2006/main" xmlns:w14="http://schemas.microsoft.com/office/word/2010/wordml" xmlns:wpg="http://schemas.microsoft.com/office/word/2010/wordprocessingGroup" xmlns:wpi="http://schemas.microsoft.com/office/word/2010/wordprocessingInk" xmlns:wne="http://schemas.microsoft.com/office/word/2006/wordml" xmlns:wps="http://schemas.microsoft.com/office/word/2010/wordprocessingShape" mc:Ignorable="w14 wp14">
+<w:document xmlns:wpc="http://schemas.microsoft.com/office/word/2010/wordprocessingCanvas" xmlns:mo="http://schemas.microsoft.com/office/mac/office/2008/main" xmlns:mc="http://schemas.openxmlformats.org/markup-compatibility/2006" xmlns:mv="urn:schemas-microsoft-com:mac:vml" xmlns:o="urn:schemas-microsoft-com:office:office" xmlns:r="http://schemas.openxmlformats.org/officeDocument/2006/relationships" xmlns:m="http://schemas.openxmlformats.org/officeDocument/2006/math" xmlns:v="urn:schemas-microsoft-com:vml" xmlns:wp14="http://schemas.microsoft.com/office/word/2010/wordprocessingDrawing" xmlns:wp="http://schemas.openxmlformats.org/drawingml/2006/wordprocessingDrawing" xmlns:w10="urn:schemas-microsoft-com:office:word" xmlns:w="http://schemas.openxmlformats.org/wordprocessingml/2006/main" xmlns:w14="http://schemas.microsoft.com/office/word/2010/wordml" xmlns:wpg="http://schemas.microsoft.com/office/word/2010/wordprocessingGroup" xmlns:wpi="http://schemas.microsoft.com/office/word/2010/wordprocessingInk" xmlns:wne="http://schemas.microsoft.com/office/word/2006/wordml" xmlns:wps="http://schemas.microsoft.com/office/word/2010/wordprocessingShape" mc:Ignorable="w14 wp14">
   <w:body>
     <w:p>
       <w:pPr>
@@ -31,19 +31,25 @@
       </w:r>
       <w:proofErr w:type="spellStart"/>
       <w:r>
-        <w:t>bitbucket</w:t>
-      </w:r>
-      <w:proofErr w:type="spellEnd"/>
-      <w:r>
-        <w:t xml:space="preserve"> as sprint_2_product_increment</w:t>
-      </w:r>
-    </w:p>
-    <w:p>
-      <w:pPr>
-        <w:pStyle w:val="NoSpacing"/>
-      </w:pPr>
+        <w:t>bitbuck</w:t>
+      </w:r>
       <w:bookmarkStart w:id="0" w:name="_GoBack"/>
       <w:bookmarkEnd w:id="0"/>
+      <w:r>
+        <w:t>et</w:t>
+      </w:r>
+      <w:proofErr w:type="spellEnd"/>
+      <w:r>
+        <w:t xml:space="preserve"> as Sprint_2_Product_Increment</w:t>
+      </w:r>
+    </w:p>
+    <w:p>
+      <w:pPr>
+        <w:pStyle w:val="NoSpacing"/>
+        <w:rPr>
+          <w:b/>
+        </w:rPr>
+      </w:pPr>
     </w:p>
     <w:p>
       <w:pPr>
@@ -80,7 +86,13 @@
         <w:t>ask 1: Ad</w:t>
       </w:r>
       <w:r>
-        <w:t>d colors to graph background</w:t>
+        <w:t xml:space="preserve">d colors to graph background - </w:t>
+      </w:r>
+      <w:r>
+        <w:rPr>
+          <w:b/>
+        </w:rPr>
+        <w:t>Completed</w:t>
       </w:r>
     </w:p>
     <w:p>
@@ -90,12 +102,50 @@
           <w:ilvl w:val="1"/>
           <w:numId w:val="7"/>
         </w:numPr>
-      </w:pPr>
-      <w:r>
-        <w:t>Unit</w:t>
-      </w:r>
-      <w:r>
-        <w:t xml:space="preserve"> testing</w:t>
+        <w:rPr>
+          <w:b/>
+        </w:rPr>
+      </w:pPr>
+      <w:r>
+        <w:t>All colors are displayed when needed and in the correct location. Will have to test again next sprint due to adds/changes in requirements</w:t>
+      </w:r>
+    </w:p>
+    <w:p>
+      <w:pPr>
+        <w:pStyle w:val="NoSpacing"/>
+        <w:numPr>
+          <w:ilvl w:val="0"/>
+          <w:numId w:val="7"/>
+        </w:numPr>
+      </w:pPr>
+      <w:r>
+        <w:t xml:space="preserve">Task 2: Add option for inputting concrete temp - </w:t>
+      </w:r>
+      <w:r>
+        <w:rPr>
+          <w:b/>
+        </w:rPr>
+        <w:t>Completed</w:t>
+      </w:r>
+    </w:p>
+    <w:p>
+      <w:pPr>
+        <w:pStyle w:val="NoSpacing"/>
+        <w:numPr>
+          <w:ilvl w:val="1"/>
+          <w:numId w:val="7"/>
+        </w:numPr>
+      </w:pPr>
+      <w:r>
+        <w:t xml:space="preserve">Unit Testing different concrete temp boundary of -50 to 150  (in </w:t>
+      </w:r>
+      <w:proofErr w:type="spellStart"/>
+      <w:r>
+        <w:t>fahrenheit</w:t>
+      </w:r>
+      <w:proofErr w:type="spellEnd"/>
+      <w:r>
+        <w:t xml:space="preserve">) </w:t>
       </w:r>
     </w:p>
     <w:p>
@@ -107,199 +157,7 @@
         </w:numPr>
       </w:pPr>
       <w:r>
-        <w:t>Test Cases:</w:t>
-      </w:r>
-    </w:p>
-    <w:p>
-      <w:pPr>
-        <w:pStyle w:val="NoSpacing"/>
-        <w:numPr>
-          <w:ilvl w:val="3"/>
-          <w:numId w:val="7"/>
-        </w:numPr>
-      </w:pPr>
-      <w:r>
-        <w:t xml:space="preserve">1) If all data is in green section </w:t>
-      </w:r>
-    </w:p>
-    <w:p>
-      <w:pPr>
-        <w:pStyle w:val="NoSpacing"/>
-        <w:numPr>
-          <w:ilvl w:val="4"/>
-          <w:numId w:val="7"/>
-        </w:numPr>
-      </w:pPr>
-      <w:r>
-        <w:t>Expected Result: Green and part of the yellow section visible</w:t>
-      </w:r>
-    </w:p>
-    <w:p>
-      <w:pPr>
-        <w:pStyle w:val="NoSpacing"/>
-        <w:numPr>
-          <w:ilvl w:val="3"/>
-          <w:numId w:val="7"/>
-        </w:numPr>
-      </w:pPr>
-      <w:r>
-        <w:t>2) If all data is in yellow section</w:t>
-      </w:r>
-    </w:p>
-    <w:p>
-      <w:pPr>
-        <w:pStyle w:val="NoSpacing"/>
-        <w:numPr>
-          <w:ilvl w:val="4"/>
-          <w:numId w:val="7"/>
-        </w:numPr>
-      </w:pPr>
-      <w:r>
-        <w:t>Expected Result: Yellow section appears with part of green and red sections visible</w:t>
-      </w:r>
-    </w:p>
-    <w:p>
-      <w:pPr>
-        <w:pStyle w:val="NoSpacing"/>
-        <w:numPr>
-          <w:ilvl w:val="3"/>
-          <w:numId w:val="7"/>
-        </w:numPr>
-      </w:pPr>
-      <w:r>
-        <w:t>3) If all data is in red section</w:t>
-      </w:r>
-    </w:p>
-    <w:p>
-      <w:pPr>
-        <w:pStyle w:val="NoSpacing"/>
-        <w:numPr>
-          <w:ilvl w:val="4"/>
-          <w:numId w:val="7"/>
-        </w:numPr>
-      </w:pPr>
-      <w:r>
-        <w:t>Expected Result: Red section appears with part of yellow section visible</w:t>
-      </w:r>
-    </w:p>
-    <w:p>
-      <w:pPr>
-        <w:pStyle w:val="NoSpacing"/>
-        <w:numPr>
-          <w:ilvl w:val="3"/>
-          <w:numId w:val="7"/>
-        </w:numPr>
-      </w:pPr>
-      <w:r>
-        <w:t>4) If all data is in yellow and green section</w:t>
-      </w:r>
-    </w:p>
-    <w:p>
-      <w:pPr>
-        <w:pStyle w:val="NoSpacing"/>
-        <w:numPr>
-          <w:ilvl w:val="4"/>
-          <w:numId w:val="7"/>
-        </w:numPr>
-      </w:pPr>
-      <w:r>
-        <w:t>Expected Result: Yellow and green section displayed with part of red section visible</w:t>
-      </w:r>
-    </w:p>
-    <w:p>
-      <w:pPr>
-        <w:pStyle w:val="NoSpacing"/>
-        <w:numPr>
-          <w:ilvl w:val="3"/>
-          <w:numId w:val="7"/>
-        </w:numPr>
-      </w:pPr>
-      <w:r>
-        <w:t>5) If all data is in yellow and red section</w:t>
-      </w:r>
-    </w:p>
-    <w:p>
-      <w:pPr>
-        <w:pStyle w:val="NoSpacing"/>
-        <w:numPr>
-          <w:ilvl w:val="4"/>
-          <w:numId w:val="7"/>
-        </w:numPr>
-      </w:pPr>
-      <w:r>
-        <w:t>Expected Result: Yellow and red section displayed with part of green section visible</w:t>
-      </w:r>
-    </w:p>
-    <w:p>
-      <w:pPr>
-        <w:pStyle w:val="NoSpacing"/>
-        <w:numPr>
-          <w:ilvl w:val="3"/>
-          <w:numId w:val="7"/>
-        </w:numPr>
-      </w:pPr>
-      <w:r>
-        <w:t>6) If all data in in green and red section</w:t>
-      </w:r>
-    </w:p>
-    <w:p>
-      <w:pPr>
-        <w:pStyle w:val="NoSpacing"/>
-        <w:numPr>
-          <w:ilvl w:val="4"/>
-          <w:numId w:val="7"/>
-        </w:numPr>
-      </w:pPr>
-      <w:r>
-        <w:t>Expected Result: All colors are displayed</w:t>
-      </w:r>
-    </w:p>
-    <w:p>
-      <w:pPr>
-        <w:pStyle w:val="NoSpacing"/>
-        <w:numPr>
-          <w:ilvl w:val="3"/>
-          <w:numId w:val="7"/>
-        </w:numPr>
-      </w:pPr>
-      <w:r>
-        <w:t>7) If all data is in all 3 colors</w:t>
-      </w:r>
-    </w:p>
-    <w:p>
-      <w:pPr>
-        <w:pStyle w:val="NoSpacing"/>
-        <w:numPr>
-          <w:ilvl w:val="4"/>
-          <w:numId w:val="7"/>
-        </w:numPr>
-      </w:pPr>
-      <w:r>
-        <w:t>Expected Result: See test case 6</w:t>
-      </w:r>
-    </w:p>
-    <w:p>
-      <w:pPr>
-        <w:pStyle w:val="NoSpacing"/>
-        <w:numPr>
-          <w:ilvl w:val="3"/>
-          <w:numId w:val="7"/>
-        </w:numPr>
-      </w:pPr>
-      <w:r>
-        <w:t>8) If data has negative numbers</w:t>
-      </w:r>
-    </w:p>
-    <w:p>
-      <w:pPr>
-        <w:pStyle w:val="NoSpacing"/>
-        <w:numPr>
-          <w:ilvl w:val="4"/>
-          <w:numId w:val="7"/>
-        </w:numPr>
-      </w:pPr>
-      <w:r>
-        <w:t>Expected Result: See test case 1</w:t>
+        <w:t>Will have to test again due to clients specifying new boundaries  (45 – 115)</w:t>
       </w:r>
     </w:p>
     <w:p>
@@ -311,7 +169,43 @@
         </w:numPr>
       </w:pPr>
       <w:r>
-        <w:t>Task 2: Add option for inputting concrete temp</w:t>
+        <w:t>Task 3: Show weather variables when hovering over a point and add metric conversions</w:t>
+      </w:r>
+      <w:r>
+        <w:t xml:space="preserve"> – </w:t>
+      </w:r>
+      <w:r>
+        <w:rPr>
+          <w:b/>
+        </w:rPr>
+        <w:t>Complete</w:t>
+      </w:r>
+      <w:r>
+        <w:rPr>
+          <w:b/>
+        </w:rPr>
+        <w:t>d</w:t>
+      </w:r>
+    </w:p>
+    <w:p>
+      <w:pPr>
+        <w:pStyle w:val="NoSpacing"/>
+        <w:numPr>
+          <w:ilvl w:val="0"/>
+          <w:numId w:val="7"/>
+        </w:numPr>
+      </w:pPr>
+      <w:r>
+        <w:t>Task 4: Improve input and output UI</w:t>
+      </w:r>
+      <w:r>
+        <w:t xml:space="preserve"> - </w:t>
+      </w:r>
+      <w:r>
+        <w:rPr>
+          <w:b/>
+        </w:rPr>
+        <w:t>Completed</w:t>
       </w:r>
     </w:p>
     <w:p>
@@ -323,15 +217,19 @@
         </w:numPr>
       </w:pPr>
       <w:r>
-        <w:t xml:space="preserve">Unit Testing different concrete temp boundary of -50 to 150  (in </w:t>
-      </w:r>
-      <w:proofErr w:type="spellStart"/>
-      <w:r>
-        <w:t>fahrenheit</w:t>
-      </w:r>
-      <w:proofErr w:type="spellEnd"/>
-      <w:r>
-        <w:t xml:space="preserve">) </w:t>
+        <w:t>Test to see if UI looks the same on IE, Firefox, and Chrome.</w:t>
+      </w:r>
+    </w:p>
+    <w:p>
+      <w:pPr>
+        <w:pStyle w:val="NoSpacing"/>
+        <w:numPr>
+          <w:ilvl w:val="1"/>
+          <w:numId w:val="7"/>
+        </w:numPr>
+      </w:pPr>
+      <w:r>
+        <w:t>Date is correctly formatted Month-Day-Hour</w:t>
       </w:r>
     </w:p>
     <w:p>
@@ -343,199 +241,13 @@
         </w:numPr>
       </w:pPr>
       <w:r>
-        <w:t>Test Cases:</w:t>
-      </w:r>
-    </w:p>
-    <w:p>
-      <w:pPr>
-        <w:pStyle w:val="NoSpacing"/>
-        <w:numPr>
-          <w:ilvl w:val="3"/>
-          <w:numId w:val="7"/>
-        </w:numPr>
-      </w:pPr>
-      <w:r>
-        <w:t xml:space="preserve">If left blank </w:t>
-      </w:r>
-    </w:p>
-    <w:p>
-      <w:pPr>
-        <w:pStyle w:val="NoSpacing"/>
-        <w:numPr>
-          <w:ilvl w:val="4"/>
-          <w:numId w:val="7"/>
-        </w:numPr>
-      </w:pPr>
-      <w:r>
-        <w:t>Expected Result: concrete temp set to air temp</w:t>
-      </w:r>
-    </w:p>
-    <w:p>
-      <w:pPr>
-        <w:pStyle w:val="NoSpacing"/>
-        <w:numPr>
-          <w:ilvl w:val="3"/>
-          <w:numId w:val="7"/>
-        </w:numPr>
-      </w:pPr>
-      <w:r>
-        <w:t xml:space="preserve">&gt;150 </w:t>
-      </w:r>
-    </w:p>
-    <w:p>
-      <w:pPr>
-        <w:pStyle w:val="NoSpacing"/>
-        <w:numPr>
-          <w:ilvl w:val="4"/>
-          <w:numId w:val="7"/>
-        </w:numPr>
-      </w:pPr>
-      <w:r>
-        <w:t>Expected Result: Doesn’t Work</w:t>
-      </w:r>
-    </w:p>
-    <w:p>
-      <w:pPr>
-        <w:pStyle w:val="NoSpacing"/>
-        <w:numPr>
-          <w:ilvl w:val="3"/>
-          <w:numId w:val="7"/>
-        </w:numPr>
-      </w:pPr>
-      <w:r>
-        <w:t>&lt;-50</w:t>
-      </w:r>
-    </w:p>
-    <w:p>
-      <w:pPr>
-        <w:pStyle w:val="NoSpacing"/>
-        <w:numPr>
-          <w:ilvl w:val="4"/>
-          <w:numId w:val="7"/>
-        </w:numPr>
-      </w:pPr>
-      <w:r>
-        <w:t>Expected Result: Doesn’t Work</w:t>
-      </w:r>
-    </w:p>
-    <w:p>
-      <w:pPr>
-        <w:pStyle w:val="NoSpacing"/>
-        <w:numPr>
-          <w:ilvl w:val="3"/>
-          <w:numId w:val="7"/>
-        </w:numPr>
-      </w:pPr>
-      <w:r>
-        <w:t>Characters</w:t>
-      </w:r>
-    </w:p>
-    <w:p>
-      <w:pPr>
-        <w:pStyle w:val="NoSpacing"/>
-        <w:numPr>
-          <w:ilvl w:val="4"/>
-          <w:numId w:val="7"/>
-        </w:numPr>
-      </w:pPr>
-      <w:r>
-        <w:t>Expected Result: Doesn’t Work</w:t>
-      </w:r>
-    </w:p>
-    <w:p>
-      <w:pPr>
-        <w:pStyle w:val="NoSpacing"/>
-        <w:numPr>
-          <w:ilvl w:val="3"/>
-          <w:numId w:val="7"/>
-        </w:numPr>
-      </w:pPr>
-      <w:r>
-        <w:t>-50</w:t>
-      </w:r>
-    </w:p>
-    <w:p>
-      <w:pPr>
-        <w:pStyle w:val="NoSpacing"/>
-        <w:numPr>
-          <w:ilvl w:val="4"/>
-          <w:numId w:val="7"/>
-        </w:numPr>
-      </w:pPr>
-      <w:r>
-        <w:t>Expected Result: Works</w:t>
-      </w:r>
-    </w:p>
-    <w:p>
-      <w:pPr>
-        <w:pStyle w:val="NoSpacing"/>
-        <w:numPr>
-          <w:ilvl w:val="3"/>
-          <w:numId w:val="7"/>
-        </w:numPr>
-      </w:pPr>
-      <w:r>
-        <w:t>150</w:t>
-      </w:r>
-    </w:p>
-    <w:p>
-      <w:pPr>
-        <w:pStyle w:val="NoSpacing"/>
-        <w:numPr>
-          <w:ilvl w:val="4"/>
-          <w:numId w:val="7"/>
-        </w:numPr>
-      </w:pPr>
-      <w:r>
-        <w:t>Expected Result: Work</w:t>
-      </w:r>
-    </w:p>
-    <w:p>
-      <w:pPr>
-        <w:pStyle w:val="NoSpacing"/>
-        <w:numPr>
-          <w:ilvl w:val="3"/>
-          <w:numId w:val="7"/>
-        </w:numPr>
-      </w:pPr>
-      <w:r>
-        <w:t>75</w:t>
-      </w:r>
-    </w:p>
-    <w:p>
-      <w:pPr>
-        <w:pStyle w:val="NoSpacing"/>
-        <w:numPr>
-          <w:ilvl w:val="4"/>
-          <w:numId w:val="7"/>
-        </w:numPr>
-      </w:pPr>
-      <w:r>
-        <w:t>Expected Result: Works</w:t>
-      </w:r>
-    </w:p>
-    <w:p>
-      <w:pPr>
-        <w:pStyle w:val="NoSpacing"/>
-        <w:numPr>
-          <w:ilvl w:val="3"/>
-          <w:numId w:val="7"/>
-        </w:numPr>
-      </w:pPr>
-      <w:r>
-        <w:t>12.401234153</w:t>
-      </w:r>
-    </w:p>
-    <w:p>
-      <w:pPr>
-        <w:pStyle w:val="NoSpacing"/>
-        <w:numPr>
-          <w:ilvl w:val="4"/>
-          <w:numId w:val="7"/>
-        </w:numPr>
-      </w:pPr>
-      <w:r>
-        <w:t>Expected Results: Doesn’t work</w:t>
+        <w:t>F</w:t>
+      </w:r>
+      <w:r>
+        <w:t>or</w:t>
+      </w:r>
+      <w:r>
+        <w:t>mat was changed to Day and time</w:t>
       </w:r>
     </w:p>
     <w:p>
@@ -547,7 +259,61 @@
         </w:numPr>
       </w:pPr>
       <w:r>
-        <w:t>Task 3: Show weather variables when hovering over a point and add metric conversions</w:t>
+        <w:t xml:space="preserve">Task 5: Validation of zip code </w:t>
+      </w:r>
+      <w:r>
+        <w:t xml:space="preserve">- </w:t>
+      </w:r>
+      <w:r>
+        <w:rPr>
+          <w:b/>
+        </w:rPr>
+        <w:t>Completed</w:t>
+      </w:r>
+    </w:p>
+    <w:p>
+      <w:pPr>
+        <w:pStyle w:val="NoSpacing"/>
+        <w:numPr>
+          <w:ilvl w:val="1"/>
+          <w:numId w:val="7"/>
+        </w:numPr>
+      </w:pPr>
+      <w:r>
+        <w:t>Unit Testing</w:t>
+      </w:r>
+    </w:p>
+    <w:p>
+      <w:pPr>
+        <w:pStyle w:val="NoSpacing"/>
+        <w:numPr>
+          <w:ilvl w:val="0"/>
+          <w:numId w:val="7"/>
+        </w:numPr>
+      </w:pPr>
+      <w:r>
+        <w:t>Integration testing</w:t>
+      </w:r>
+      <w:r>
+        <w:t xml:space="preserve"> – </w:t>
+      </w:r>
+      <w:r>
+        <w:rPr>
+          <w:b/>
+        </w:rPr>
+        <w:t>Completed</w:t>
+      </w:r>
+    </w:p>
+    <w:p>
+      <w:pPr>
+        <w:pStyle w:val="NoSpacing"/>
+        <w:numPr>
+          <w:ilvl w:val="1"/>
+          <w:numId w:val="7"/>
+        </w:numPr>
+      </w:pPr>
+      <w:r>
+        <w:t>Input form, calculation, metric, graph output</w:t>
       </w:r>
     </w:p>
     <w:p>
@@ -559,8 +325,10 @@
         </w:numPr>
       </w:pPr>
       <w:r>
-        <w:lastRenderedPageBreak/>
-        <w:t>See integration testing</w:t>
+        <w:t>Modules are all combined and a</w:t>
+      </w:r>
+      <w:r>
+        <w:t>ll functionality works together as expected</w:t>
       </w:r>
     </w:p>
     <w:p>
@@ -572,7 +340,16 @@
         </w:numPr>
       </w:pPr>
       <w:r>
-        <w:t>Task 4: Improve input and output UI</w:t>
+        <w:t>Performance testing</w:t>
+      </w:r>
+      <w:r>
+        <w:t xml:space="preserve"> - </w:t>
+      </w:r>
+      <w:r>
+        <w:rPr>
+          <w:b/>
+        </w:rPr>
+        <w:t>Completed</w:t>
       </w:r>
     </w:p>
     <w:p>
@@ -584,43 +361,7 @@
         </w:numPr>
       </w:pPr>
       <w:r>
-        <w:t>Test to see if UI looks the same on IE, Firefox, and Chrome.</w:t>
-      </w:r>
-    </w:p>
-    <w:p>
-      <w:pPr>
-        <w:pStyle w:val="NoSpacing"/>
-        <w:numPr>
-          <w:ilvl w:val="1"/>
-          <w:numId w:val="7"/>
-        </w:numPr>
-      </w:pPr>
-      <w:r>
-        <w:t>Date is correctly formatted Month-Day-Hour</w:t>
-      </w:r>
-    </w:p>
-    <w:p>
-      <w:pPr>
-        <w:pStyle w:val="NoSpacing"/>
-        <w:numPr>
-          <w:ilvl w:val="0"/>
-          <w:numId w:val="7"/>
-        </w:numPr>
-      </w:pPr>
-      <w:r>
-        <w:t xml:space="preserve">Task 5: Validation of zip code </w:t>
-      </w:r>
-    </w:p>
-    <w:p>
-      <w:pPr>
-        <w:pStyle w:val="NoSpacing"/>
-        <w:numPr>
-          <w:ilvl w:val="1"/>
-          <w:numId w:val="7"/>
-        </w:numPr>
-      </w:pPr>
-      <w:r>
-        <w:t>Unit Testing</w:t>
+        <w:t>Test to see that the graph takes less than 5 seconds to load</w:t>
       </w:r>
     </w:p>
     <w:p>
@@ -632,199 +373,98 @@
         </w:numPr>
       </w:pPr>
       <w:r>
-        <w:t>Test Cases:</w:t>
-      </w:r>
-    </w:p>
-    <w:p>
-      <w:pPr>
-        <w:pStyle w:val="NoSpacing"/>
-        <w:numPr>
-          <w:ilvl w:val="3"/>
-          <w:numId w:val="7"/>
-        </w:numPr>
-      </w:pPr>
-      <w:r>
-        <w:t>Leave blank</w:t>
-      </w:r>
-    </w:p>
-    <w:p>
-      <w:pPr>
-        <w:pStyle w:val="NoSpacing"/>
-        <w:numPr>
-          <w:ilvl w:val="4"/>
-          <w:numId w:val="7"/>
-        </w:numPr>
-      </w:pPr>
-      <w:r>
-        <w:t>Expected Result: Doesn’t Work</w:t>
-      </w:r>
-    </w:p>
-    <w:p>
-      <w:pPr>
-        <w:pStyle w:val="NoSpacing"/>
-        <w:numPr>
-          <w:ilvl w:val="3"/>
-          <w:numId w:val="7"/>
-        </w:numPr>
-      </w:pPr>
-      <w:r>
-        <w:t>6 digits long – 123456</w:t>
-      </w:r>
-    </w:p>
-    <w:p>
-      <w:pPr>
-        <w:pStyle w:val="NoSpacing"/>
-        <w:numPr>
-          <w:ilvl w:val="4"/>
-          <w:numId w:val="7"/>
-        </w:numPr>
-      </w:pPr>
-      <w:r>
-        <w:t>Expected Result: Doesn’t Work</w:t>
-      </w:r>
-    </w:p>
-    <w:p>
-      <w:pPr>
-        <w:pStyle w:val="NoSpacing"/>
-        <w:numPr>
-          <w:ilvl w:val="3"/>
-          <w:numId w:val="7"/>
-        </w:numPr>
-      </w:pPr>
-      <w:r>
-        <w:t>4 digits long – 1234</w:t>
-      </w:r>
-    </w:p>
-    <w:p>
-      <w:pPr>
-        <w:pStyle w:val="NoSpacing"/>
-        <w:numPr>
-          <w:ilvl w:val="4"/>
-          <w:numId w:val="7"/>
-        </w:numPr>
-      </w:pPr>
-      <w:r>
-        <w:t>Expected Result: Doesn’t Work</w:t>
-      </w:r>
-    </w:p>
-    <w:p>
-      <w:pPr>
-        <w:pStyle w:val="NoSpacing"/>
-        <w:numPr>
-          <w:ilvl w:val="3"/>
-          <w:numId w:val="7"/>
-        </w:numPr>
-      </w:pPr>
-      <w:r>
-        <w:t xml:space="preserve">Characters </w:t>
-      </w:r>
-    </w:p>
-    <w:p>
-      <w:pPr>
-        <w:pStyle w:val="NoSpacing"/>
-        <w:numPr>
-          <w:ilvl w:val="4"/>
-          <w:numId w:val="7"/>
-        </w:numPr>
-      </w:pPr>
-      <w:r>
-        <w:t>Expected Result: Doesn’t Work</w:t>
-      </w:r>
-    </w:p>
-    <w:p>
-      <w:pPr>
-        <w:pStyle w:val="NoSpacing"/>
-        <w:numPr>
-          <w:ilvl w:val="3"/>
-          <w:numId w:val="7"/>
-        </w:numPr>
-      </w:pPr>
-      <w:r>
-        <w:t>Invalid 5 digit zip code – 11111</w:t>
-      </w:r>
-    </w:p>
-    <w:p>
-      <w:pPr>
-        <w:pStyle w:val="NoSpacing"/>
-        <w:numPr>
-          <w:ilvl w:val="4"/>
-          <w:numId w:val="7"/>
-        </w:numPr>
-      </w:pPr>
-      <w:r>
-        <w:t>Expected Result: Submits but page reloads because of invalid zip.</w:t>
-      </w:r>
-    </w:p>
-    <w:p>
-      <w:pPr>
-        <w:pStyle w:val="NoSpacing"/>
-        <w:numPr>
-          <w:ilvl w:val="3"/>
-          <w:numId w:val="7"/>
-        </w:numPr>
-      </w:pPr>
-      <w:r>
-        <w:t>620.34</w:t>
-      </w:r>
-    </w:p>
-    <w:p>
-      <w:pPr>
-        <w:pStyle w:val="NoSpacing"/>
-        <w:numPr>
-          <w:ilvl w:val="4"/>
-          <w:numId w:val="7"/>
-        </w:numPr>
-      </w:pPr>
-      <w:r>
-        <w:t>Expected Result: Doesn’t Work</w:t>
-      </w:r>
-    </w:p>
-    <w:p>
-      <w:pPr>
-        <w:pStyle w:val="NoSpacing"/>
-        <w:numPr>
-          <w:ilvl w:val="3"/>
-          <w:numId w:val="7"/>
-        </w:numPr>
-      </w:pPr>
-      <w:r>
-        <w:t>6203.4</w:t>
-      </w:r>
-    </w:p>
-    <w:p>
-      <w:pPr>
-        <w:pStyle w:val="NoSpacing"/>
-        <w:numPr>
-          <w:ilvl w:val="4"/>
-          <w:numId w:val="7"/>
-        </w:numPr>
-      </w:pPr>
-      <w:r>
-        <w:t>Expected Result: Doesn’t Work</w:t>
-      </w:r>
-    </w:p>
-    <w:p>
-      <w:pPr>
-        <w:pStyle w:val="NoSpacing"/>
-        <w:numPr>
-          <w:ilvl w:val="3"/>
-          <w:numId w:val="7"/>
-        </w:numPr>
-      </w:pPr>
-      <w:r>
-        <w:t>62,034</w:t>
-      </w:r>
-    </w:p>
-    <w:p>
-      <w:pPr>
-        <w:pStyle w:val="NoSpacing"/>
-        <w:numPr>
-          <w:ilvl w:val="4"/>
-          <w:numId w:val="7"/>
-        </w:numPr>
-      </w:pPr>
-      <w:r>
-        <w:t>Expected Result: Doesn’t Work</w:t>
+        <w:t>Out of 20 test cases of random zip codes the a</w:t>
+      </w:r>
+      <w:r>
+        <w:t>verage time it took after zip code was entered until graph was fully loaded</w:t>
+      </w:r>
+      <w:r>
+        <w:t xml:space="preserve"> was 1.9 seconds</w:t>
+      </w:r>
+    </w:p>
+    <w:p>
+      <w:pPr>
+        <w:pStyle w:val="NoSpacing"/>
+        <w:ind w:left="720"/>
+        <w:rPr>
+          <w:i/>
+        </w:rPr>
+      </w:pPr>
+      <w:r>
+        <w:rPr>
+          <w:i/>
+        </w:rPr>
+        <w:t>Note</w:t>
+      </w:r>
+      <w:r>
+        <w:rPr>
+          <w:i/>
+        </w:rPr>
+        <w:t>s</w:t>
+      </w:r>
+      <w:r>
+        <w:rPr>
+          <w:i/>
+        </w:rPr>
+        <w:t xml:space="preserve">: </w:t>
+      </w:r>
+    </w:p>
+    <w:p>
+      <w:pPr>
+        <w:pStyle w:val="NoSpacing"/>
+        <w:numPr>
+          <w:ilvl w:val="1"/>
+          <w:numId w:val="8"/>
+        </w:numPr>
+        <w:rPr>
+          <w:i/>
+        </w:rPr>
+      </w:pPr>
+      <w:r>
+        <w:rPr>
+          <w:i/>
+        </w:rPr>
+        <w:t>Need to test further and perform a more in depth performance tests when we receive a server from ITS.</w:t>
+      </w:r>
+    </w:p>
+    <w:p>
+      <w:pPr>
+        <w:pStyle w:val="NoSpacing"/>
+        <w:numPr>
+          <w:ilvl w:val="1"/>
+          <w:numId w:val="8"/>
+        </w:numPr>
+        <w:rPr>
+          <w:i/>
+        </w:rPr>
+      </w:pPr>
+      <w:r>
+        <w:rPr>
+          <w:i/>
+        </w:rPr>
+        <w:t>Note: Once the data from NOAA is received the graph loads extremely fast.</w:t>
+      </w:r>
+    </w:p>
+    <w:p>
+      <w:pPr>
+        <w:pStyle w:val="NoSpacing"/>
+        <w:rPr>
+          <w:b/>
+        </w:rPr>
+      </w:pPr>
+    </w:p>
+    <w:p>
+      <w:pPr>
+        <w:pStyle w:val="NoSpacing"/>
+        <w:rPr>
+          <w:b/>
+        </w:rPr>
+      </w:pPr>
+      <w:r>
+        <w:rPr>
+          <w:b/>
+        </w:rPr>
+        <w:t>Sprint Review</w:t>
       </w:r>
     </w:p>
     <w:p>
@@ -832,11 +472,52 @@
         <w:pStyle w:val="NoSpacing"/>
         <w:numPr>
           <w:ilvl w:val="0"/>
-          <w:numId w:val="7"/>
-        </w:numPr>
-      </w:pPr>
-      <w:r>
-        <w:t>Integration testing</w:t>
+          <w:numId w:val="9"/>
+        </w:numPr>
+      </w:pPr>
+      <w:r>
+        <w:t>Monday Dec. 8</w:t>
+      </w:r>
+      <w:r>
+        <w:rPr>
+          <w:vertAlign w:val="superscript"/>
+        </w:rPr>
+        <w:t>th</w:t>
+      </w:r>
+      <w:r>
+        <w:t xml:space="preserve"> 2:00 – 3:15</w:t>
+      </w:r>
+    </w:p>
+    <w:p>
+      <w:pPr>
+        <w:pStyle w:val="NoSpacing"/>
+        <w:numPr>
+          <w:ilvl w:val="0"/>
+          <w:numId w:val="9"/>
+        </w:numPr>
+      </w:pPr>
+      <w:r>
+        <w:t xml:space="preserve">Bryan Allen, Daniel Grote, Mark </w:t>
+      </w:r>
+      <w:proofErr w:type="spellStart"/>
+      <w:r>
+        <w:t>Grinter</w:t>
+      </w:r>
+      <w:proofErr w:type="spellEnd"/>
+      <w:r>
+        <w:t>, Anne Werner</w:t>
+      </w:r>
+    </w:p>
+    <w:p>
+      <w:pPr>
+        <w:pStyle w:val="NoSpacing"/>
+        <w:numPr>
+          <w:ilvl w:val="0"/>
+          <w:numId w:val="9"/>
+        </w:numPr>
+      </w:pPr>
+      <w:r>
+        <w:t>Discussion:</w:t>
       </w:r>
     </w:p>
     <w:p>
@@ -844,11 +525,23 @@
         <w:pStyle w:val="NoSpacing"/>
         <w:numPr>
           <w:ilvl w:val="1"/>
-          <w:numId w:val="7"/>
-        </w:numPr>
-      </w:pPr>
-      <w:r>
-        <w:t>Input form, calculation, metric, graph output</w:t>
+          <w:numId w:val="9"/>
+        </w:numPr>
+      </w:pPr>
+      <w:r>
+        <w:t>We demoed what was accomplished in sprint 2.</w:t>
+      </w:r>
+    </w:p>
+    <w:p>
+      <w:pPr>
+        <w:pStyle w:val="NoSpacing"/>
+        <w:numPr>
+          <w:ilvl w:val="1"/>
+          <w:numId w:val="9"/>
+        </w:numPr>
+      </w:pPr>
+      <w:r>
+        <w:t>Discussed the graph:</w:t>
       </w:r>
     </w:p>
     <w:p>
@@ -856,11 +549,11 @@
         <w:pStyle w:val="NoSpacing"/>
         <w:numPr>
           <w:ilvl w:val="2"/>
-          <w:numId w:val="7"/>
-        </w:numPr>
-      </w:pPr>
-      <w:r>
-        <w:t>If concrete temp is blank it needs to bet set to air temperature</w:t>
+          <w:numId w:val="9"/>
+        </w:numPr>
+      </w:pPr>
+      <w:r>
+        <w:t>Colors</w:t>
       </w:r>
     </w:p>
     <w:p>
@@ -868,11 +561,11 @@
         <w:pStyle w:val="NoSpacing"/>
         <w:numPr>
           <w:ilvl w:val="2"/>
-          <w:numId w:val="7"/>
-        </w:numPr>
-      </w:pPr>
-      <w:r>
-        <w:t>Metric calculations displayed on graph output when desired</w:t>
+          <w:numId w:val="9"/>
+        </w:numPr>
+      </w:pPr>
+      <w:r>
+        <w:t>Labels</w:t>
       </w:r>
     </w:p>
     <w:p>
@@ -880,11 +573,71 @@
         <w:pStyle w:val="NoSpacing"/>
         <w:numPr>
           <w:ilvl w:val="2"/>
-          <w:numId w:val="7"/>
-        </w:numPr>
-      </w:pPr>
-      <w:r>
-        <w:t>Weather variables are correctly displayed in tooltip</w:t>
+          <w:numId w:val="9"/>
+        </w:numPr>
+      </w:pPr>
+      <w:r>
+        <w:t>Tooltip</w:t>
+      </w:r>
+    </w:p>
+    <w:p>
+      <w:pPr>
+        <w:pStyle w:val="NoSpacing"/>
+        <w:numPr>
+          <w:ilvl w:val="2"/>
+          <w:numId w:val="9"/>
+        </w:numPr>
+      </w:pPr>
+      <w:r>
+        <w:t>Dates and times</w:t>
+      </w:r>
+    </w:p>
+    <w:p>
+      <w:pPr>
+        <w:pStyle w:val="NoSpacing"/>
+        <w:numPr>
+          <w:ilvl w:val="1"/>
+          <w:numId w:val="9"/>
+        </w:numPr>
+      </w:pPr>
+      <w:r>
+        <w:t>Metric conversions</w:t>
+      </w:r>
+    </w:p>
+    <w:p>
+      <w:pPr>
+        <w:pStyle w:val="NoSpacing"/>
+        <w:numPr>
+          <w:ilvl w:val="1"/>
+          <w:numId w:val="9"/>
+        </w:numPr>
+      </w:pPr>
+      <w:r>
+        <w:t>Concrete temperature</w:t>
+      </w:r>
+    </w:p>
+    <w:p>
+      <w:pPr>
+        <w:pStyle w:val="NoSpacing"/>
+        <w:numPr>
+          <w:ilvl w:val="2"/>
+          <w:numId w:val="9"/>
+        </w:numPr>
+      </w:pPr>
+      <w:r>
+        <w:t xml:space="preserve">Input boundaries </w:t>
+      </w:r>
+    </w:p>
+    <w:p>
+      <w:pPr>
+        <w:pStyle w:val="NoSpacing"/>
+        <w:numPr>
+          <w:ilvl w:val="2"/>
+          <w:numId w:val="9"/>
+        </w:numPr>
+      </w:pPr>
+      <w:r>
+        <w:t>New functionality</w:t>
       </w:r>
     </w:p>
     <w:p>
@@ -892,11 +645,11 @@
         <w:pStyle w:val="NoSpacing"/>
         <w:numPr>
           <w:ilvl w:val="0"/>
-          <w:numId w:val="7"/>
-        </w:numPr>
-      </w:pPr>
-      <w:r>
-        <w:t>Performance testing</w:t>
+          <w:numId w:val="9"/>
+        </w:numPr>
+      </w:pPr>
+      <w:r>
+        <w:t>Decisions:</w:t>
       </w:r>
     </w:p>
     <w:p>
@@ -904,12 +657,241 @@
         <w:pStyle w:val="NoSpacing"/>
         <w:numPr>
           <w:ilvl w:val="1"/>
-          <w:numId w:val="7"/>
-        </w:numPr>
-      </w:pPr>
-      <w:r>
-        <w:t>Test to see that the graph takes less than 5 seconds to load</w:t>
-      </w:r>
+          <w:numId w:val="9"/>
+        </w:numPr>
+      </w:pPr>
+      <w:r>
+        <w:t>Clients want the following changes/additions:</w:t>
+      </w:r>
+    </w:p>
+    <w:p>
+      <w:pPr>
+        <w:pStyle w:val="NoSpacing"/>
+        <w:numPr>
+          <w:ilvl w:val="1"/>
+          <w:numId w:val="9"/>
+        </w:numPr>
+      </w:pPr>
+      <w:r>
+        <w:t>Red on graph to be a darker shade</w:t>
+      </w:r>
+      <w:r>
+        <w:t xml:space="preserve"> and colors more vibrant</w:t>
+      </w:r>
+    </w:p>
+    <w:p>
+      <w:pPr>
+        <w:pStyle w:val="NoSpacing"/>
+        <w:numPr>
+          <w:ilvl w:val="1"/>
+          <w:numId w:val="9"/>
+        </w:numPr>
+      </w:pPr>
+      <w:r>
+        <w:lastRenderedPageBreak/>
+        <w:t>Add a low-med-high risk in tooltip</w:t>
+      </w:r>
+    </w:p>
+    <w:p>
+      <w:pPr>
+        <w:pStyle w:val="NoSpacing"/>
+        <w:numPr>
+          <w:ilvl w:val="1"/>
+          <w:numId w:val="9"/>
+        </w:numPr>
+      </w:pPr>
+      <w:r>
+        <w:t xml:space="preserve">Try to get </w:t>
+      </w:r>
+      <w:proofErr w:type="spellStart"/>
+      <w:r>
+        <w:t>avg</w:t>
+      </w:r>
+      <w:proofErr w:type="spellEnd"/>
+      <w:r>
+        <w:t xml:space="preserve"> temp</w:t>
+      </w:r>
+      <w:r>
+        <w:t xml:space="preserve"> of zip or region to be used for the concrete temp </w:t>
+      </w:r>
+    </w:p>
+    <w:p>
+      <w:pPr>
+        <w:pStyle w:val="NoSpacing"/>
+        <w:numPr>
+          <w:ilvl w:val="1"/>
+          <w:numId w:val="9"/>
+        </w:numPr>
+      </w:pPr>
+      <w:r>
+        <w:t>Boundary of concrete temp = 45-115 F</w:t>
+      </w:r>
+    </w:p>
+    <w:p>
+      <w:pPr>
+        <w:pStyle w:val="NoSpacing"/>
+        <w:numPr>
+          <w:ilvl w:val="1"/>
+          <w:numId w:val="9"/>
+        </w:numPr>
+      </w:pPr>
+      <w:r>
+        <w:t>12PM changed to NOON</w:t>
+      </w:r>
+    </w:p>
+    <w:p>
+      <w:pPr>
+        <w:pStyle w:val="NoSpacing"/>
+        <w:numPr>
+          <w:ilvl w:val="1"/>
+          <w:numId w:val="9"/>
+        </w:numPr>
+      </w:pPr>
+      <w:r>
+        <w:t>Tooltips moved closer to data points</w:t>
+      </w:r>
+    </w:p>
+    <w:p>
+      <w:pPr>
+        <w:pStyle w:val="NoSpacing"/>
+        <w:numPr>
+          <w:ilvl w:val="1"/>
+          <w:numId w:val="9"/>
+        </w:numPr>
+      </w:pPr>
+      <w:r>
+        <w:t>Round evaporation rate to 2 digits</w:t>
+      </w:r>
+    </w:p>
+    <w:p>
+      <w:pPr>
+        <w:pStyle w:val="NoSpacing"/>
+        <w:numPr>
+          <w:ilvl w:val="1"/>
+          <w:numId w:val="9"/>
+        </w:numPr>
+      </w:pPr>
+      <w:r>
+        <w:t xml:space="preserve">Can add people’s email to </w:t>
+      </w:r>
+      <w:r>
+        <w:t>notifications</w:t>
+      </w:r>
+    </w:p>
+    <w:p>
+      <w:pPr>
+        <w:pStyle w:val="NoSpacing"/>
+        <w:numPr>
+          <w:ilvl w:val="1"/>
+          <w:numId w:val="9"/>
+        </w:numPr>
+      </w:pPr>
+      <w:r>
+        <w:t xml:space="preserve">See if the graph can add </w:t>
+      </w:r>
+      <w:r>
+        <w:t>transparent</w:t>
+      </w:r>
+      <w:r>
+        <w:t xml:space="preserve"> text on the colors which would say LOW, MEDIUM, and HIGH RISK</w:t>
+      </w:r>
+    </w:p>
+    <w:p>
+      <w:pPr>
+        <w:pStyle w:val="NoSpacing"/>
+        <w:numPr>
+          <w:ilvl w:val="1"/>
+          <w:numId w:val="9"/>
+        </w:numPr>
+      </w:pPr>
+      <w:r>
+        <w:t>Add page with explanations of how the calculation was done, where the weather data is coming from, etc.</w:t>
+      </w:r>
+    </w:p>
+    <w:p>
+      <w:pPr>
+        <w:pStyle w:val="NoSpacing"/>
+        <w:numPr>
+          <w:ilvl w:val="1"/>
+          <w:numId w:val="9"/>
+        </w:numPr>
+      </w:pPr>
+      <w:r>
+        <w:t>Add title on graph page of this zip code</w:t>
+      </w:r>
+    </w:p>
+    <w:p>
+      <w:pPr>
+        <w:pStyle w:val="NoSpacing"/>
+        <w:numPr>
+          <w:ilvl w:val="1"/>
+          <w:numId w:val="9"/>
+        </w:numPr>
+      </w:pPr>
+      <w:r>
+        <w:t>Be able to click on the dot and change a concrete temp for a certain dataset</w:t>
+      </w:r>
+    </w:p>
+    <w:p>
+      <w:pPr>
+        <w:pStyle w:val="NoSpacing"/>
+        <w:numPr>
+          <w:ilvl w:val="1"/>
+          <w:numId w:val="9"/>
+        </w:numPr>
+      </w:pPr>
+      <w:r>
+        <w:t>Concrete temp for medium risk, and concrete temp for low risk in tooltip</w:t>
+      </w:r>
+    </w:p>
+    <w:p>
+      <w:pPr>
+        <w:pStyle w:val="NoSpacing"/>
+        <w:ind w:left="1440"/>
+      </w:pPr>
+    </w:p>
+    <w:p>
+      <w:pPr>
+        <w:pStyle w:val="NoSpacing"/>
+        <w:rPr>
+          <w:b/>
+        </w:rPr>
+      </w:pPr>
+      <w:r>
+        <w:rPr>
+          <w:b/>
+        </w:rPr>
+        <w:t xml:space="preserve">Sprint </w:t>
+      </w:r>
+      <w:r>
+        <w:rPr>
+          <w:b/>
+        </w:rPr>
+        <w:t>Retrospective</w:t>
+      </w:r>
+    </w:p>
+    <w:p>
+      <w:pPr>
+        <w:pStyle w:val="NoSpacing"/>
+        <w:ind w:left="720"/>
+      </w:pPr>
+    </w:p>
+    <w:p>
+      <w:pPr>
+        <w:pStyle w:val="NoSpacing"/>
+        <w:numPr>
+          <w:ilvl w:val="0"/>
+          <w:numId w:val="10"/>
+        </w:numPr>
+      </w:pPr>
+      <w:r>
+        <w:t>Mark and Anne had no complaints and thought everything was going well.</w:t>
+      </w:r>
+    </w:p>
+    <w:p>
+      <w:pPr>
+        <w:pStyle w:val="NoSpacing"/>
+      </w:pPr>
     </w:p>
     <w:p>
       <w:pPr>
@@ -1130,7 +1112,6 @@
         <w:rPr>
           <w:b/>
         </w:rPr>
-        <w:lastRenderedPageBreak/>
         <w:t>Update Product Backlog</w:t>
       </w:r>
     </w:p>
@@ -1150,6 +1131,11 @@
       <w:r>
         <w:t>See Backlog.xlsx, Tab: Current</w:t>
       </w:r>
+    </w:p>
+    <w:p>
+      <w:pPr>
+        <w:pStyle w:val="NoSpacing"/>
+      </w:pPr>
     </w:p>
     <w:sectPr>
       <w:pgSz w:w="12240" w:h="15840"/>
@@ -1162,8 +1148,121 @@
 </file>
 
 <file path=word/numbering.xml><?xml version="1.0" encoding="utf-8"?>
-<w:numbering xmlns:wpc="http://schemas.microsoft.com/office/word/2010/wordprocessingCanvas" xmlns:mc="http://schemas.openxmlformats.org/markup-compatibility/2006" xmlns:o="urn:schemas-microsoft-com:office:office" xmlns:r="http://schemas.openxmlformats.org/officeDocument/2006/relationships" xmlns:m="http://schemas.openxmlformats.org/officeDocument/2006/math" xmlns:v="urn:schemas-microsoft-com:vml" xmlns:wp14="http://schemas.microsoft.com/office/word/2010/wordprocessingDrawing" xmlns:wp="http://schemas.openxmlformats.org/drawingml/2006/wordprocessingDrawing" xmlns:w10="urn:schemas-microsoft-com:office:word" xmlns:w="http://schemas.openxmlformats.org/wordprocessingml/2006/main" xmlns:w14="http://schemas.microsoft.com/office/word/2010/wordml" xmlns:wpg="http://schemas.microsoft.com/office/word/2010/wordprocessingGroup" xmlns:wpi="http://schemas.microsoft.com/office/word/2010/wordprocessingInk" xmlns:wne="http://schemas.microsoft.com/office/word/2006/wordml" xmlns:wps="http://schemas.microsoft.com/office/word/2010/wordprocessingShape" mc:Ignorable="w14 wp14">
+<w:numbering xmlns:wpc="http://schemas.microsoft.com/office/word/2010/wordprocessingCanvas" xmlns:mo="http://schemas.microsoft.com/office/mac/office/2008/main" xmlns:mc="http://schemas.openxmlformats.org/markup-compatibility/2006" xmlns:mv="urn:schemas-microsoft-com:mac:vml" xmlns:o="urn:schemas-microsoft-com:office:office" xmlns:r="http://schemas.openxmlformats.org/officeDocument/2006/relationships" xmlns:m="http://schemas.openxmlformats.org/officeDocument/2006/math" xmlns:v="urn:schemas-microsoft-com:vml" xmlns:wp14="http://schemas.microsoft.com/office/word/2010/wordprocessingDrawing" xmlns:wp="http://schemas.openxmlformats.org/drawingml/2006/wordprocessingDrawing" xmlns:w10="urn:schemas-microsoft-com:office:word" xmlns:w="http://schemas.openxmlformats.org/wordprocessingml/2006/main" xmlns:w14="http://schemas.microsoft.com/office/word/2010/wordml" xmlns:wpg="http://schemas.microsoft.com/office/word/2010/wordprocessingGroup" xmlns:wpi="http://schemas.microsoft.com/office/word/2010/wordprocessingInk" xmlns:wne="http://schemas.microsoft.com/office/word/2006/wordml" xmlns:wps="http://schemas.microsoft.com/office/word/2010/wordprocessingShape" mc:Ignorable="w14 wp14">
   <w:abstractNum w:abstractNumId="0">
+    <w:nsid w:val="00AF6B23"/>
+    <w:multiLevelType w:val="hybridMultilevel"/>
+    <w:tmpl w:val="D57E051E"/>
+    <w:lvl w:ilvl="0" w:tplc="04090001">
+      <w:start w:val="1"/>
+      <w:numFmt w:val="bullet"/>
+      <w:lvlText w:val=""/>
+      <w:lvlJc w:val="left"/>
+      <w:pPr>
+        <w:ind w:left="720" w:hanging="360"/>
+      </w:pPr>
+      <w:rPr>
+        <w:rFonts w:ascii="Symbol" w:hAnsi="Symbol" w:hint="default"/>
+      </w:rPr>
+    </w:lvl>
+    <w:lvl w:ilvl="1" w:tplc="04090003">
+      <w:start w:val="1"/>
+      <w:numFmt w:val="bullet"/>
+      <w:lvlText w:val="o"/>
+      <w:lvlJc w:val="left"/>
+      <w:pPr>
+        <w:ind w:left="1440" w:hanging="360"/>
+      </w:pPr>
+      <w:rPr>
+        <w:rFonts w:ascii="Courier New" w:hAnsi="Courier New" w:hint="default"/>
+      </w:rPr>
+    </w:lvl>
+    <w:lvl w:ilvl="2" w:tplc="04090005">
+      <w:start w:val="1"/>
+      <w:numFmt w:val="bullet"/>
+      <w:lvlText w:val=""/>
+      <w:lvlJc w:val="left"/>
+      <w:pPr>
+        <w:ind w:left="2160" w:hanging="360"/>
+      </w:pPr>
+      <w:rPr>
+        <w:rFonts w:ascii="Wingdings" w:hAnsi="Wingdings" w:hint="default"/>
+      </w:rPr>
+    </w:lvl>
+    <w:lvl w:ilvl="3" w:tplc="04090001" w:tentative="1">
+      <w:start w:val="1"/>
+      <w:numFmt w:val="bullet"/>
+      <w:lvlText w:val=""/>
+      <w:lvlJc w:val="left"/>
+      <w:pPr>
+        <w:ind w:left="2880" w:hanging="360"/>
+      </w:pPr>
+      <w:rPr>
+        <w:rFonts w:ascii="Symbol" w:hAnsi="Symbol" w:hint="default"/>
+      </w:rPr>
+    </w:lvl>
+    <w:lvl w:ilvl="4" w:tplc="04090003" w:tentative="1">
+      <w:start w:val="1"/>
+      <w:numFmt w:val="bullet"/>
+      <w:lvlText w:val="o"/>
+      <w:lvlJc w:val="left"/>
+      <w:pPr>
+        <w:ind w:left="3600" w:hanging="360"/>
+      </w:pPr>
+      <w:rPr>
+        <w:rFonts w:ascii="Courier New" w:hAnsi="Courier New" w:hint="default"/>
+      </w:rPr>
+    </w:lvl>
+    <w:lvl w:ilvl="5" w:tplc="04090005" w:tentative="1">
+      <w:start w:val="1"/>
+      <w:numFmt w:val="bullet"/>
+      <w:lvlText w:val=""/>
+      <w:lvlJc w:val="left"/>
+      <w:pPr>
+        <w:ind w:left="4320" w:hanging="360"/>
+      </w:pPr>
+      <w:rPr>
+        <w:rFonts w:ascii="Wingdings" w:hAnsi="Wingdings" w:hint="default"/>
+      </w:rPr>
+    </w:lvl>
+    <w:lvl w:ilvl="6" w:tplc="04090001" w:tentative="1">
+      <w:start w:val="1"/>
+      <w:numFmt w:val="bullet"/>
+      <w:lvlText w:val=""/>
+      <w:lvlJc w:val="left"/>
+      <w:pPr>
+        <w:ind w:left="5040" w:hanging="360"/>
+      </w:pPr>
+      <w:rPr>
+        <w:rFonts w:ascii="Symbol" w:hAnsi="Symbol" w:hint="default"/>
+      </w:rPr>
+    </w:lvl>
+    <w:lvl w:ilvl="7" w:tplc="04090003" w:tentative="1">
+      <w:start w:val="1"/>
+      <w:numFmt w:val="bullet"/>
+      <w:lvlText w:val="o"/>
+      <w:lvlJc w:val="left"/>
+      <w:pPr>
+        <w:ind w:left="5760" w:hanging="360"/>
+      </w:pPr>
+      <w:rPr>
+        <w:rFonts w:ascii="Courier New" w:hAnsi="Courier New" w:hint="default"/>
+      </w:rPr>
+    </w:lvl>
+    <w:lvl w:ilvl="8" w:tplc="04090005" w:tentative="1">
+      <w:start w:val="1"/>
+      <w:numFmt w:val="bullet"/>
+      <w:lvlText w:val=""/>
+      <w:lvlJc w:val="left"/>
+      <w:pPr>
+        <w:ind w:left="6480" w:hanging="360"/>
+      </w:pPr>
+      <w:rPr>
+        <w:rFonts w:ascii="Wingdings" w:hAnsi="Wingdings" w:hint="default"/>
+      </w:rPr>
+    </w:lvl>
+  </w:abstractNum>
+  <w:abstractNum w:abstractNumId="1">
     <w:nsid w:val="0AC0163F"/>
     <w:multiLevelType w:val="hybridMultilevel"/>
     <w:tmpl w:val="6D7A44E0"/>
@@ -1276,7 +1375,7 @@
       </w:rPr>
     </w:lvl>
   </w:abstractNum>
-  <w:abstractNum w:abstractNumId="1">
+  <w:abstractNum w:abstractNumId="2">
     <w:nsid w:val="0EB72FAF"/>
     <w:multiLevelType w:val="hybridMultilevel"/>
     <w:tmpl w:val="EFEE3DD6"/>
@@ -1389,7 +1488,7 @@
       </w:rPr>
     </w:lvl>
   </w:abstractNum>
-  <w:abstractNum w:abstractNumId="2">
+  <w:abstractNum w:abstractNumId="3">
     <w:nsid w:val="12E107C5"/>
     <w:multiLevelType w:val="hybridMultilevel"/>
     <w:tmpl w:val="64EE5F02"/>
@@ -1502,7 +1601,7 @@
       </w:rPr>
     </w:lvl>
   </w:abstractNum>
-  <w:abstractNum w:abstractNumId="3">
+  <w:abstractNum w:abstractNumId="4">
     <w:nsid w:val="372E1D44"/>
     <w:multiLevelType w:val="hybridMultilevel"/>
     <w:tmpl w:val="C6040AA6"/>
@@ -1615,7 +1714,120 @@
       </w:rPr>
     </w:lvl>
   </w:abstractNum>
-  <w:abstractNum w:abstractNumId="4">
+  <w:abstractNum w:abstractNumId="5">
+    <w:nsid w:val="3F5D01E4"/>
+    <w:multiLevelType w:val="hybridMultilevel"/>
+    <w:tmpl w:val="597A2C5A"/>
+    <w:lvl w:ilvl="0" w:tplc="04090001">
+      <w:start w:val="1"/>
+      <w:numFmt w:val="bullet"/>
+      <w:lvlText w:val=""/>
+      <w:lvlJc w:val="left"/>
+      <w:pPr>
+        <w:ind w:left="720" w:hanging="360"/>
+      </w:pPr>
+      <w:rPr>
+        <w:rFonts w:ascii="Symbol" w:hAnsi="Symbol" w:hint="default"/>
+      </w:rPr>
+    </w:lvl>
+    <w:lvl w:ilvl="1" w:tplc="04090003" w:tentative="1">
+      <w:start w:val="1"/>
+      <w:numFmt w:val="bullet"/>
+      <w:lvlText w:val="o"/>
+      <w:lvlJc w:val="left"/>
+      <w:pPr>
+        <w:ind w:left="1440" w:hanging="360"/>
+      </w:pPr>
+      <w:rPr>
+        <w:rFonts w:ascii="Courier New" w:hAnsi="Courier New" w:hint="default"/>
+      </w:rPr>
+    </w:lvl>
+    <w:lvl w:ilvl="2" w:tplc="04090005" w:tentative="1">
+      <w:start w:val="1"/>
+      <w:numFmt w:val="bullet"/>
+      <w:lvlText w:val=""/>
+      <w:lvlJc w:val="left"/>
+      <w:pPr>
+        <w:ind w:left="2160" w:hanging="360"/>
+      </w:pPr>
+      <w:rPr>
+        <w:rFonts w:ascii="Wingdings" w:hAnsi="Wingdings" w:hint="default"/>
+      </w:rPr>
+    </w:lvl>
+    <w:lvl w:ilvl="3" w:tplc="04090001" w:tentative="1">
+      <w:start w:val="1"/>
+      <w:numFmt w:val="bullet"/>
+      <w:lvlText w:val=""/>
+      <w:lvlJc w:val="left"/>
+      <w:pPr>
+        <w:ind w:left="2880" w:hanging="360"/>
+      </w:pPr>
+      <w:rPr>
+        <w:rFonts w:ascii="Symbol" w:hAnsi="Symbol" w:hint="default"/>
+      </w:rPr>
+    </w:lvl>
+    <w:lvl w:ilvl="4" w:tplc="04090003" w:tentative="1">
+      <w:start w:val="1"/>
+      <w:numFmt w:val="bullet"/>
+      <w:lvlText w:val="o"/>
+      <w:lvlJc w:val="left"/>
+      <w:pPr>
+        <w:ind w:left="3600" w:hanging="360"/>
+      </w:pPr>
+      <w:rPr>
+        <w:rFonts w:ascii="Courier New" w:hAnsi="Courier New" w:hint="default"/>
+      </w:rPr>
+    </w:lvl>
+    <w:lvl w:ilvl="5" w:tplc="04090005" w:tentative="1">
+      <w:start w:val="1"/>
+      <w:numFmt w:val="bullet"/>
+      <w:lvlText w:val=""/>
+      <w:lvlJc w:val="left"/>
+      <w:pPr>
+        <w:ind w:left="4320" w:hanging="360"/>
+      </w:pPr>
+      <w:rPr>
+        <w:rFonts w:ascii="Wingdings" w:hAnsi="Wingdings" w:hint="default"/>
+      </w:rPr>
+    </w:lvl>
+    <w:lvl w:ilvl="6" w:tplc="04090001" w:tentative="1">
+      <w:start w:val="1"/>
+      <w:numFmt w:val="bullet"/>
+      <w:lvlText w:val=""/>
+      <w:lvlJc w:val="left"/>
+      <w:pPr>
+        <w:ind w:left="5040" w:hanging="360"/>
+      </w:pPr>
+      <w:rPr>
+        <w:rFonts w:ascii="Symbol" w:hAnsi="Symbol" w:hint="default"/>
+      </w:rPr>
+    </w:lvl>
+    <w:lvl w:ilvl="7" w:tplc="04090003" w:tentative="1">
+      <w:start w:val="1"/>
+      <w:numFmt w:val="bullet"/>
+      <w:lvlText w:val="o"/>
+      <w:lvlJc w:val="left"/>
+      <w:pPr>
+        <w:ind w:left="5760" w:hanging="360"/>
+      </w:pPr>
+      <w:rPr>
+        <w:rFonts w:ascii="Courier New" w:hAnsi="Courier New" w:hint="default"/>
+      </w:rPr>
+    </w:lvl>
+    <w:lvl w:ilvl="8" w:tplc="04090005" w:tentative="1">
+      <w:start w:val="1"/>
+      <w:numFmt w:val="bullet"/>
+      <w:lvlText w:val=""/>
+      <w:lvlJc w:val="left"/>
+      <w:pPr>
+        <w:ind w:left="6480" w:hanging="360"/>
+      </w:pPr>
+      <w:rPr>
+        <w:rFonts w:ascii="Wingdings" w:hAnsi="Wingdings" w:hint="default"/>
+      </w:rPr>
+    </w:lvl>
+  </w:abstractNum>
+  <w:abstractNum w:abstractNumId="6">
     <w:nsid w:val="404D1DD1"/>
     <w:multiLevelType w:val="hybridMultilevel"/>
     <w:tmpl w:val="0B2CD9B6"/>
@@ -1728,7 +1940,7 @@
       </w:rPr>
     </w:lvl>
   </w:abstractNum>
-  <w:abstractNum w:abstractNumId="5">
+  <w:abstractNum w:abstractNumId="7">
     <w:nsid w:val="512836ED"/>
     <w:multiLevelType w:val="hybridMultilevel"/>
     <w:tmpl w:val="C7F6BA58"/>
@@ -1841,7 +2053,120 @@
       </w:rPr>
     </w:lvl>
   </w:abstractNum>
-  <w:abstractNum w:abstractNumId="6">
+  <w:abstractNum w:abstractNumId="8">
+    <w:nsid w:val="55933329"/>
+    <w:multiLevelType w:val="hybridMultilevel"/>
+    <w:tmpl w:val="DA56C332"/>
+    <w:lvl w:ilvl="0" w:tplc="04090001">
+      <w:start w:val="1"/>
+      <w:numFmt w:val="bullet"/>
+      <w:lvlText w:val=""/>
+      <w:lvlJc w:val="left"/>
+      <w:pPr>
+        <w:ind w:left="720" w:hanging="360"/>
+      </w:pPr>
+      <w:rPr>
+        <w:rFonts w:ascii="Symbol" w:hAnsi="Symbol" w:hint="default"/>
+      </w:rPr>
+    </w:lvl>
+    <w:lvl w:ilvl="1" w:tplc="04090003">
+      <w:start w:val="1"/>
+      <w:numFmt w:val="bullet"/>
+      <w:lvlText w:val="o"/>
+      <w:lvlJc w:val="left"/>
+      <w:pPr>
+        <w:ind w:left="1440" w:hanging="360"/>
+      </w:pPr>
+      <w:rPr>
+        <w:rFonts w:ascii="Courier New" w:hAnsi="Courier New" w:hint="default"/>
+      </w:rPr>
+    </w:lvl>
+    <w:lvl w:ilvl="2" w:tplc="04090005" w:tentative="1">
+      <w:start w:val="1"/>
+      <w:numFmt w:val="bullet"/>
+      <w:lvlText w:val=""/>
+      <w:lvlJc w:val="left"/>
+      <w:pPr>
+        <w:ind w:left="2160" w:hanging="360"/>
+      </w:pPr>
+      <w:rPr>
+        <w:rFonts w:ascii="Wingdings" w:hAnsi="Wingdings" w:hint="default"/>
+      </w:rPr>
+    </w:lvl>
+    <w:lvl w:ilvl="3" w:tplc="04090001" w:tentative="1">
+      <w:start w:val="1"/>
+      <w:numFmt w:val="bullet"/>
+      <w:lvlText w:val=""/>
+      <w:lvlJc w:val="left"/>
+      <w:pPr>
+        <w:ind w:left="2880" w:hanging="360"/>
+      </w:pPr>
+      <w:rPr>
+        <w:rFonts w:ascii="Symbol" w:hAnsi="Symbol" w:hint="default"/>
+      </w:rPr>
+    </w:lvl>
+    <w:lvl w:ilvl="4" w:tplc="04090003" w:tentative="1">
+      <w:start w:val="1"/>
+      <w:numFmt w:val="bullet"/>
+      <w:lvlText w:val="o"/>
+      <w:lvlJc w:val="left"/>
+      <w:pPr>
+        <w:ind w:left="3600" w:hanging="360"/>
+      </w:pPr>
+      <w:rPr>
+        <w:rFonts w:ascii="Courier New" w:hAnsi="Courier New" w:hint="default"/>
+      </w:rPr>
+    </w:lvl>
+    <w:lvl w:ilvl="5" w:tplc="04090005" w:tentative="1">
+      <w:start w:val="1"/>
+      <w:numFmt w:val="bullet"/>
+      <w:lvlText w:val=""/>
+      <w:lvlJc w:val="left"/>
+      <w:pPr>
+        <w:ind w:left="4320" w:hanging="360"/>
+      </w:pPr>
+      <w:rPr>
+        <w:rFonts w:ascii="Wingdings" w:hAnsi="Wingdings" w:hint="default"/>
+      </w:rPr>
+    </w:lvl>
+    <w:lvl w:ilvl="6" w:tplc="04090001" w:tentative="1">
+      <w:start w:val="1"/>
+      <w:numFmt w:val="bullet"/>
+      <w:lvlText w:val=""/>
+      <w:lvlJc w:val="left"/>
+      <w:pPr>
+        <w:ind w:left="5040" w:hanging="360"/>
+      </w:pPr>
+      <w:rPr>
+        <w:rFonts w:ascii="Symbol" w:hAnsi="Symbol" w:hint="default"/>
+      </w:rPr>
+    </w:lvl>
+    <w:lvl w:ilvl="7" w:tplc="04090003" w:tentative="1">
+      <w:start w:val="1"/>
+      <w:numFmt w:val="bullet"/>
+      <w:lvlText w:val="o"/>
+      <w:lvlJc w:val="left"/>
+      <w:pPr>
+        <w:ind w:left="5760" w:hanging="360"/>
+      </w:pPr>
+      <w:rPr>
+        <w:rFonts w:ascii="Courier New" w:hAnsi="Courier New" w:hint="default"/>
+      </w:rPr>
+    </w:lvl>
+    <w:lvl w:ilvl="8" w:tplc="04090005" w:tentative="1">
+      <w:start w:val="1"/>
+      <w:numFmt w:val="bullet"/>
+      <w:lvlText w:val=""/>
+      <w:lvlJc w:val="left"/>
+      <w:pPr>
+        <w:ind w:left="6480" w:hanging="360"/>
+      </w:pPr>
+      <w:rPr>
+        <w:rFonts w:ascii="Wingdings" w:hAnsi="Wingdings" w:hint="default"/>
+      </w:rPr>
+    </w:lvl>
+  </w:abstractNum>
+  <w:abstractNum w:abstractNumId="9">
     <w:nsid w:val="5C154DCE"/>
     <w:multiLevelType w:val="hybridMultilevel"/>
     <w:tmpl w:val="4300DF98"/>
@@ -1955,25 +2280,34 @@
     </w:lvl>
   </w:abstractNum>
   <w:num w:numId="1">
+    <w:abstractNumId w:val="4"/>
+  </w:num>
+  <w:num w:numId="2">
+    <w:abstractNumId w:val="9"/>
+  </w:num>
+  <w:num w:numId="3">
+    <w:abstractNumId w:val="7"/>
+  </w:num>
+  <w:num w:numId="4">
+    <w:abstractNumId w:val="6"/>
+  </w:num>
+  <w:num w:numId="5">
     <w:abstractNumId w:val="3"/>
   </w:num>
-  <w:num w:numId="2">
-    <w:abstractNumId w:val="6"/>
-  </w:num>
-  <w:num w:numId="3">
-    <w:abstractNumId w:val="5"/>
-  </w:num>
-  <w:num w:numId="4">
-    <w:abstractNumId w:val="4"/>
-  </w:num>
-  <w:num w:numId="5">
+  <w:num w:numId="6">
     <w:abstractNumId w:val="2"/>
   </w:num>
-  <w:num w:numId="6">
+  <w:num w:numId="7">
     <w:abstractNumId w:val="1"/>
   </w:num>
-  <w:num w:numId="7">
+  <w:num w:numId="8">
+    <w:abstractNumId w:val="8"/>
+  </w:num>
+  <w:num w:numId="9">
     <w:abstractNumId w:val="0"/>
+  </w:num>
+  <w:num w:numId="10">
+    <w:abstractNumId w:val="5"/>
   </w:num>
 </w:numbering>
 </file>
@@ -1995,7 +2329,7 @@
       </w:pPr>
     </w:pPrDefault>
   </w:docDefaults>
-  <w:latentStyles w:defLockedState="0" w:defUIPriority="99" w:defSemiHidden="1" w:defUnhideWhenUsed="1" w:defQFormat="0" w:count="267">
+  <w:latentStyles w:defLockedState="0" w:defUIPriority="99" w:defSemiHidden="1" w:defUnhideWhenUsed="1" w:defQFormat="0" w:count="276">
     <w:lsdException w:name="Normal" w:semiHidden="0" w:uiPriority="0" w:unhideWhenUsed="0" w:qFormat="1"/>
     <w:lsdException w:name="heading 1" w:semiHidden="0" w:uiPriority="9" w:unhideWhenUsed="0" w:qFormat="1"/>
     <w:lsdException w:name="heading 2" w:uiPriority="9" w:qFormat="1"/>
@@ -2191,7 +2525,7 @@
 </file>
 
 <file path=word/stylesWithEffects.xml><?xml version="1.0" encoding="utf-8"?>
-<w:styles xmlns:wpc="http://schemas.microsoft.com/office/word/2010/wordprocessingCanvas" xmlns:mc="http://schemas.openxmlformats.org/markup-compatibility/2006" xmlns:o="urn:schemas-microsoft-com:office:office" xmlns:r="http://schemas.openxmlformats.org/officeDocument/2006/relationships" xmlns:m="http://schemas.openxmlformats.org/officeDocument/2006/math" xmlns:v="urn:schemas-microsoft-com:vml" xmlns:wp14="http://schemas.microsoft.com/office/word/2010/wordprocessingDrawing" xmlns:wp="http://schemas.openxmlformats.org/drawingml/2006/wordprocessingDrawing" xmlns:w10="urn:schemas-microsoft-com:office:word" xmlns:w="http://schemas.openxmlformats.org/wordprocessingml/2006/main" xmlns:w14="http://schemas.microsoft.com/office/word/2010/wordml" xmlns:wpg="http://schemas.microsoft.com/office/word/2010/wordprocessingGroup" xmlns:wpi="http://schemas.microsoft.com/office/word/2010/wordprocessingInk" xmlns:wne="http://schemas.microsoft.com/office/word/2006/wordml" xmlns:wps="http://schemas.microsoft.com/office/word/2010/wordprocessingShape" mc:Ignorable="w14 wp14">
+<w:styles xmlns:wpc="http://schemas.microsoft.com/office/word/2010/wordprocessingCanvas" xmlns:mo="http://schemas.microsoft.com/office/mac/office/2008/main" xmlns:mc="http://schemas.openxmlformats.org/markup-compatibility/2006" xmlns:mv="urn:schemas-microsoft-com:mac:vml" xmlns:o="urn:schemas-microsoft-com:office:office" xmlns:r="http://schemas.openxmlformats.org/officeDocument/2006/relationships" xmlns:m="http://schemas.openxmlformats.org/officeDocument/2006/math" xmlns:v="urn:schemas-microsoft-com:vml" xmlns:wp14="http://schemas.microsoft.com/office/word/2010/wordprocessingDrawing" xmlns:wp="http://schemas.openxmlformats.org/drawingml/2006/wordprocessingDrawing" xmlns:w10="urn:schemas-microsoft-com:office:word" xmlns:w="http://schemas.openxmlformats.org/wordprocessingml/2006/main" xmlns:w14="http://schemas.microsoft.com/office/word/2010/wordml" xmlns:wpg="http://schemas.microsoft.com/office/word/2010/wordprocessingGroup" xmlns:wpi="http://schemas.microsoft.com/office/word/2010/wordprocessingInk" xmlns:wne="http://schemas.microsoft.com/office/word/2006/wordml" xmlns:wps="http://schemas.microsoft.com/office/word/2010/wordprocessingShape" mc:Ignorable="w14 wp14">
   <w:docDefaults>
     <w:rPrDefault>
       <w:rPr>
@@ -2207,7 +2541,7 @@
       </w:pPr>
     </w:pPrDefault>
   </w:docDefaults>
-  <w:latentStyles w:defLockedState="0" w:defUIPriority="99" w:defSemiHidden="1" w:defUnhideWhenUsed="1" w:defQFormat="0" w:count="267">
+  <w:latentStyles w:defLockedState="0" w:defUIPriority="99" w:defSemiHidden="1" w:defUnhideWhenUsed="1" w:defQFormat="0" w:count="276">
     <w:lsdException w:name="Normal" w:semiHidden="0" w:uiPriority="0" w:unhideWhenUsed="0" w:qFormat="1"/>
     <w:lsdException w:name="heading 1" w:semiHidden="0" w:uiPriority="9" w:unhideWhenUsed="0" w:qFormat="1"/>
     <w:lsdException w:name="heading 2" w:uiPriority="9" w:qFormat="1"/>

</xml_diff>